<commit_message>
Hide keyboard until user touches the EditText.
</commit_message>
<xml_diff>
--- a/app/src/main/java/gab/listview01/Review.docx
+++ b/app/src/main/java/gab/listview01/Review.docx
@@ -31,6 +31,13 @@
       <w:r>
         <w:t>How to remove items from the list (long click listener).</w:t>
       </w:r>
+    </w:p>
+    <w:p>
+      <w:r>
+        <w:t>Hide keyboard until the user touches the EditText.</w:t>
+      </w:r>
+      <w:bookmarkStart w:id="0" w:name="_GoBack"/>
+      <w:bookmarkEnd w:id="0"/>
     </w:p>
     <w:p>
       <w:r>
@@ -349,8 +356,6 @@
       <w:r>
         <w:t>How to keep the items of the list when rotating the screen.</w:t>
       </w:r>
-      <w:bookmarkStart w:id="0" w:name="_GoBack"/>
-      <w:bookmarkEnd w:id="0"/>
     </w:p>
     <w:sectPr>
       <w:pgSz w:w="11906" w:h="16838"/>
@@ -1144,7 +1149,7 @@
 </file>
 
 <file path=customXml/itemProps1.xml><?xml version="1.0" encoding="utf-8"?>
-<ds:datastoreItem xmlns:ds="http://schemas.openxmlformats.org/officeDocument/2006/customXml" ds:itemID="{AFDB7B63-832D-4745-803C-7CCBF84EA4B4}">
+<ds:datastoreItem xmlns:ds="http://schemas.openxmlformats.org/officeDocument/2006/customXml" ds:itemID="{FC801ED4-F14E-4FDB-AA3A-435D13D009A4}">
   <ds:schemaRefs>
     <ds:schemaRef ds:uri="http://schemas.openxmlformats.org/officeDocument/2006/bibliography"/>
   </ds:schemaRefs>

</xml_diff>